<commit_message>
minor updates to methods and last par in intro
</commit_message>
<xml_diff>
--- a/manuscript/manuscript.docx
+++ b/manuscript/manuscript.docx
@@ -121,7 +121,7 @@
         <w:pStyle w:val="FirstParagraph"/>
       </w:pPr>
       <w:r>
-        <w:t xml:space="preserve">Predator express a diverse array of hunting tactics to capture their prey. In natural populations, differences among individuals in tactics such as ambushing, fast movement speeds, or high attack frequencies are associated with differences in prey consumption</w:t>
+        <w:t xml:space="preserve">Predator express a diverse array of hunting tactics to capture their prey. In natural populations, differences among individuals in tactics such as ambushing and fast movement speeds are associated with differences in prey consumption</w:t>
       </w:r>
       <w:r>
         <w:t xml:space="preserve"> </w:t>
@@ -324,13 +324,16 @@
         <w:t xml:space="preserve">(Fraser Franco et al. 2022)</w:t>
       </w:r>
       <w:r>
-        <w:t xml:space="preserve">. We found that prey can increase their chances of survival by cooperating and moving fast when they forage [</w:t>
-      </w:r>
-      <w:r>
-        <w:t xml:space="preserve">Céré et al. (2021)</w:t>
-      </w:r>
-      <w:r>
-        <w:t xml:space="preserve">;@, Santostefano et al. in press]. Of course, the life of neither the predator nor the prey players are at stake, such that emerging patterns could be driven by their motivation to win and not</w:t>
+        <w:t xml:space="preserve">. We found that prey can increase their chances of survival by cooperating and moving fast when they forage</w:t>
+      </w:r>
+      <w:r>
+        <w:t xml:space="preserve"> </w:t>
+      </w:r>
+      <w:r>
+        <w:t xml:space="preserve">(Céré et al. 2021, Fraser Franco et al. 2022, Santostefano et al. in press)</w:t>
+      </w:r>
+      <w:r>
+        <w:t xml:space="preserve">. Of course, the life of neither the predator nor the prey players are at stake, such that emerging patterns could be driven by their motivation to win and not</w:t>
       </w:r>
       <w:r>
         <w:t xml:space="preserve"> </w:t>
@@ -406,7 +409,19 @@
         <w:t xml:space="preserve">Dead by Daylight</w:t>
       </w:r>
       <w:r>
-        <w:t xml:space="preserve">. First, we investigate how individual hunting success changes with experience (i.e. how individuals develop their hunting expertise). We hypothesize that the predators’ success will increase with experience up to a certain level where it will stagnate. We expect this pattern to vary among individuals due to differences in prey encounters. For example, a predator may face greater difficulty than other individuals if it encountered elusive groups of prey more often. Second, we assess how foraging specialization emerges with experience. We define the level of individual foraging specialization as the intra-individual variance (i.e. IIV) in movement speed across matches, where low IIV translates to individual specialization (i.e. always using a cursorial tactic). If all predators encounter varying groups of prey, we predict that individuals (and thus the population) should all converge towards flexible speeds. However, if individuals encounter similar groups of prey, then everyone should instead specialize in similar speeds. In both scenarios, among individual variation in IIV (i.e. individual differences in specialization) should be low across experience, whereas the population variance would either increase (flexibility) or decrease (specialization). Alternatively, individual specialization and flexibility may emerge if individuals experience different interactions with their prey, such that among individual variation in IIV would increase. In this case, we expect predators that experienced more predictable encounters with their prey (i.e. similar groups across matches) to specialize in similar speeds, while predators that experienced unpredictable encounters with their prey (i.e. heterogeneous groups across matches) should adopt flexible movement speeds. If we detect such prey-dependent fine-tuning, then all hunters along the flexible-specialist continuum should attain equal success if they learned from experience how to adjust their hunting style to their prey.</w:t>
+        <w:t xml:space="preserve">. Following</w:t>
+      </w:r>
+      <w:r>
+        <w:t xml:space="preserve"> </w:t>
+      </w:r>
+      <w:r>
+        <w:t xml:space="preserve">Fraser Franco et al. (2022)</w:t>
+      </w:r>
+      <w:r>
+        <w:t xml:space="preserve"> </w:t>
+      </w:r>
+      <w:r>
+        <w:t xml:space="preserve">we use the predators’ mean movement speed along a slow-fast continuum as a proxy for the hunting tactic (ambush-cursorial), and define the level of individual hunting specialization as the intra-individual variance (i.e. IIV) in movement speed across matches, where low IIV translates to individual specialization (i.e. always using a cursorial tactic). First, we investigate how individual hunting success changes with experience (i.e. how individuals develop their hunting expertise). We hypothesize that the predators’ success will increase with experience up to a certain level where it will stagnate. We expect this pattern to vary among individuals due to differences in prey encounters. Second, we assess how foraging specialization emerges with experience. If all predators encounter varying groups of prey, we predict that individuals (and thus the population) should all converge towards flexible speeds. However, if individuals encounter similar groups of prey, then everyone should instead specialize in similar speeds. In both scenarios, among individual variation in IIV (i.e. individual differences in specialization) should be low across experience, whereas the population variance would either increase (flexibility) or decrease (specialization). Alternatively, individual specialization and flexibility may emerge if individuals experience different interactions with their prey, such that among individual variation in IIV would increase. In this case, we expect predators that experienced more predictable encounters with their prey (i.e. similar groups across matches) to specialize in similar speeds, while predators that experienced unpredictable encounters with their prey (i.e. heterogeneous groups across matches) should adopt flexible movement speeds. If we detect such prey-dependent fine-tuning, then all hunters along the flexible-specialist continuum should attain equal success if they learned from experience how to adjust their hunting style to their prey.</w:t>
       </w:r>
     </w:p>
     <w:bookmarkEnd w:id="21"/>
@@ -528,7 +543,7 @@
         <w:pStyle w:val="BodyText"/>
       </w:pPr>
       <w:r>
-        <w:t xml:space="preserve">We analyzed the predator’s mean speed and the mean speed of the prey group encountered by the predator. The predator’s mean speed is measured as the mean distance traveled per second during a match (mean= 3.31 ± 0.49 m/s). We measured the preys’ speed as the mean travel speed of the four individual prey in a match (mean = 2.40 ± 0.32 m/s). We defined hunting success as the number of prey consumed during the match (min = 0, max = 4). Lastly, we defined the predator’s cumulative experience as the number of matches played prior to the match being monitored. For example, the first match of a player would have a cumulative experience value of 0, while the tenth match would have a value of 9. We also categorized predators for each match based on their cumulated experience. We labeled predators as novices for matches where they had cumulated less than 100 matches, intermediate for matches where they had cumulated between 100 and 299 matches, and advanced for matches where they had cumulated more than 299 matches (max 499). Since our goal was to monitor predator players throughout their experience and that they all played at least 300 matches, they all appeared in each of the three experience categories.</w:t>
+        <w:t xml:space="preserve">We analyzed the predator’s mean speed and the mean speed of the prey group encountered by the predator. The predator’s mean speed is measured as the mean distance traveled per second during a match (mean= 3.31 ± 0.49 m/s). We measured the preys’ speed as the mean travel speed of the four individual prey in a match (mean = 2.40 ± 0.32 m/s). We defined hunting success as the number of prey consumed during the match (min = 0, max = 4). Lastly, we defined the predator’s cumulative experience as the number of matches played as the predator prior to the match being monitored. For example, the first match of a player would have a cumulative experience value of 0, while the tenth match would have a value of 9. We did not account for matches where predators played as the prey. We also categorized predators for each match based on their cumulated experience. We labeled predators as novices for matches where they had cumulated less than 100 matches, intermediate for matches where they had cumulated between 100 and 299 matches, and advanced for matches where they had cumulated more than 299 matches (max 499). Since our goal was to monitor predator players throughout their experience and that they all played at least 300 matches, they all appeared in each of the three experience categories.</w:t>
       </w:r>
     </w:p>
     <w:p>
@@ -3487,7 +3502,7 @@
         <w:t xml:space="preserve">(Brockhurst et al. 2014)</w:t>
       </w:r>
       <w:r>
-        <w:t xml:space="preserve">. Our results appear to support this since many individuals were shifting their behavioural niche while the population niche remained stable across experience.</w:t>
+        <w:t xml:space="preserve">.</w:t>
       </w:r>
     </w:p>
     <w:p>
@@ -3589,7 +3604,7 @@
         <w:t xml:space="preserve">(Abrams 2000)</w:t>
       </w:r>
       <w:r>
-        <w:t xml:space="preserve">, yet, it has remained largely unknown whether this results from predators learning how to hunt their prey, in part because of the challenges of investigating direct interactions in the wild. By capitalizing on a virtual predator-prey system where interactions were directly monitored, we found support of our prediction that prey were driving individual differences in expertise in a predator population. We also confirmed that experience and predator-prey encounters drove the patterns of individual foraging specialization and flexibility. Our results suggest that predators learned with experience, as their success increased and their speed remained matched to the speed of their prey. Even though individuals were not all equally successful, both specialized and flexible hunters achieved similar success. One limitation of our study was that we couldn’t monitor all the matches of the prey, which prevented us from assessing their responses to the predator. Hence, future studies should aim at monitoring reciprocal behavioural dynamics through time, which may reveal important insights on the mechanisms driving stable equilibria in predator-prey systems. Lastly, virtual systems are increasingly recognized among ecologists as being useful to test hypotheses on consumer-resource interactions</w:t>
+        <w:t xml:space="preserve">, yet, it has remained largely unknown whether this results from predators learning how to hunt their prey in part because of the challenges of investigating direct interactions in the wild. By capitalizing on a virtual predator-prey system where interactions were directly monitored, we found support of our prediction that prey were driving individual differences in expertise in a predator population. We also confirmed that experience and predator-prey encounters drove the patterns of individual foraging specialization and flexibility. Our results suggest that predators learned with experience, as their success increased and their speed remained matched to the speed of their prey. Even though individuals were not all equally successful, both specialized and flexible hunters achieved similar success. One limitation of our study was that we couldn’t monitor all the matches of the prey, which prevented us from assessing their responses to the predator. Hence, future studies should aim at monitoring reciprocal behavioural dynamics through time, which may reveal important insights on the mechanisms driving stable equilibria in predator-prey systems. Lastly, virtual systems are increasingly recognized among ecologists as being useful to test hypotheses on consumer-resource interactions</w:t>
       </w:r>
       <w:r>
         <w:t xml:space="preserve"> </w:t>

</xml_diff>

<commit_message>
final update on MS
</commit_message>
<xml_diff>
--- a/manuscript/manuscript.docx
+++ b/manuscript/manuscript.docx
@@ -103,19 +103,7 @@
         <w:t xml:space="preserve">Dead by Daylight</w:t>
       </w:r>
       <w:r>
-        <w:t xml:space="preserve">) to investigate if and how hunting experience shapes individual foraging specialization and success in predators across repeated interactions with their prey. Our results show that predators optimized prey consumption as they gained experience. Prey behaviour was an important mediator of this relationship, resulting in differences among predators in the development of expertise. Throughout experience, 68% of predators became either increasingly specialized by always moving at a fast pace, or flexible by switching between slow and fast speeds. The remaining 32% of predators used a specialized tactic of fast movement throughout the study period. Contrary to our predictions, the predator’s strategies (i.e. flexible or specialized foraging) was matched only weakly to the preys’ speed, suggesting that changes in hunting behaviour were driven more by repeated experience than the prey’s speed. Ultimately, flexible foragers were only slightly less successful than specialist foragers, such that both achieved similar success overall. Our observations suggest that experience drives among individual differences in hunting tactics, which may act as a stabilizing mechanism promoting behavioural diversification in predator-prey systems.</w:t>
-      </w:r>
-    </w:p>
-    <w:p>
-      <w:pPr>
-        <w:pStyle w:val="BodyText"/>
-      </w:pPr>
-      <w:r>
-        <w:rPr>
-          <w:iCs/>
-          <w:i/>
-        </w:rPr>
-        <w:t xml:space="preserve">check phrase du abstract être sûr que ça match avec discussion?</w:t>
+        <w:t xml:space="preserve">) to investigate if and how hunting experience shapes individual foraging specialization and success in predators across repeated interactions with their prey. Our results show that predators optimized prey consumption as they gained experience. Prey behaviour was an important mediator of this relationship, resulting in differences among predators in the development of expertise. Throughout experience, 68% of predators became either increasingly specialized by always moving at a fast pace, or flexible by switching between slow and fast speeds. The remaining 32% of predators used a specialized tactic of fast movement throughout the study period. The predators’ strategies (i.e. flexible or specialized foraging) were partially matched to the preys’ speed, suggesting that changes in hunting behaviour were driven by repeated encounters with prey. Ultimately, flexible foragers were only slightly less successful than specialist foragers, such that both achieved similar success overall. Our observations suggest that experience drives among individual differences in foraging tactics, which may act as a stabilizing mechanism promoting behavioural diversification in predator-prey systems.</w:t>
       </w:r>
     </w:p>
     <w:bookmarkEnd w:id="20"/>
@@ -3801,7 +3789,7 @@
         <w:pStyle w:val="FirstParagraph"/>
       </w:pPr>
       <w:r>
-        <w:t xml:space="preserve">Predators that were on average faster had lower IIV in speed (Figure 4A-B and Appendix S4: Table S1). Thus, faster predators specialized on fast movement, while slower predators were more flexible in their movement. As predators gained experience, these strategies were increasingly defined as the correlation changed by 0.16 from -0.62 (-0.91, -0.41</w:t>
+        <w:t xml:space="preserve">Predators that were on average faster had lower IIV in speed (Figure 4A-B and Appendix S4: Table S1). Thus, faster predators specialized on fast movement, while slower predators were more flexible in their movement. As predators gained experience, these strategies were increasingly defined as the correlation changed by 0.16 units, from -0.62 (-0.91, -0.41</w:t>
       </w:r>
       <w:r>
         <w:t xml:space="preserve"> </w:t>
@@ -3917,13 +3905,13 @@
       </w:r>
     </w:p>
     <w:bookmarkEnd w:id="35"/>
-    <w:bookmarkStart w:id="36" w:name="success-along-the-foraging-continuum"/>
+    <w:bookmarkStart w:id="36" w:name="Xfe643302c4075ffca724342e303f91e806efa03"/>
     <w:p>
       <w:pPr>
         <w:pStyle w:val="Heading2"/>
       </w:pPr>
       <w:r>
-        <w:t xml:space="preserve">Success along the foraging continuum</w:t>
+        <w:t xml:space="preserve">Success along the foraging specialization continuum</w:t>
       </w:r>
     </w:p>
     <w:p>
@@ -3959,7 +3947,7 @@
         <w:t xml:space="preserve">(Estes et al. 2003, Tinker et al. 2008, 2009)</w:t>
       </w:r>
       <w:r>
-        <w:t xml:space="preserve">. However, if predators experience unpredictable encounters with their prey, then learning should increase behavioural flexibility</w:t>
+        <w:t xml:space="preserve">. However, if predators experience unpredictable encounters with their prey, then learning should favour behavioural flexibility</w:t>
       </w:r>
       <w:r>
         <w:t xml:space="preserve"> </w:t>
@@ -4044,7 +4032,7 @@
         <w:t xml:space="preserve">(Walker et al. 2005, Kelley and Magurran 2011, Martin et al. 2022)</w:t>
       </w:r>
       <w:r>
-        <w:t xml:space="preserve">. This resulted in discernable differences in the relationship between success and experience among predators, implying that the development of expertise depends on an individual’s capacity to adjust to difficulty. Hunting faster prey requires costly and specialized cognitive abilities and coordination in predators</w:t>
+        <w:t xml:space="preserve">. This resulted in discernable differences in the relationship between success and experience among predators, implying that the development of expertise depends on an individual’s capacity to adjust to difficulty. Hunting faster prey requires costly and specialized cognitive abilities and coordination</w:t>
       </w:r>
       <w:r>
         <w:t xml:space="preserve"> </w:t>
@@ -4194,7 +4182,7 @@
         <w:t xml:space="preserve">DBD</w:t>
       </w:r>
       <w:r>
-        <w:t xml:space="preserve">. However, if the prey responded to fast predators by also being faster, then hunting at high speeds resulted in more difficult encounters for the predator, thereby decreasing the benefits of using this tactic (Figure 4). Thus, specializing probably compensated for the difficulty of hunting prey at high speeds by helping predators to better predict the location and movement of their prey. On the other hand, flexible foragers encountered variable prey with slower speeds. Yet, because the prey increased their speed with experience, the benefits of being able to hunt multiple prey types for flexible hunters may have come at the cost of not being adept at capturing faster prey</w:t>
+        <w:t xml:space="preserve">. However, if the prey responded to fast predators by also being faster, then hunting at high speeds resulted in more difficult encounters for these predators, thereby decreasing the benefits of using this tactic (Figure 4). Thus, specializing probably compensated for the difficulty of hunting prey at high speeds by helping predators to better predict the location and movement of their prey. On the other hand, flexible foragers encountered variable prey with slower speeds. Yet, because the prey increased their speed with experience, the benefits of being able to hunt multiple prey types for flexible hunters may have come at the cost of not being adept at capturing faster prey</w:t>
       </w:r>
       <w:r>
         <w:t xml:space="preserve"> </w:t>
@@ -4212,7 +4200,7 @@
         <w:t xml:space="preserve">(Healy 1992, Bélisle and Cresswell 1997, Dukas 2019)</w:t>
       </w:r>
       <w:r>
-        <w:t xml:space="preserve">, particularly if the skills required to hunt slower prey are nontransferable to faster prey. As the benefits of each hunting style changed under different scenarios, the combination of predatory styles in our virtual system reflects how resource fluctuations can maintain fitness equilibrium within populations, resulting in behavioural diversity in predator-prey systems</w:t>
+        <w:t xml:space="preserve">, particularly if the skills required to hunt slower prey are nontransferable to faster prey. As the benefits of each hunting style changed under different scenarios, the combination of predatory styles in this virtual system reflects how resource fluctuations can maintain fitness equilibrium within populations, resulting in behavioural diversity in predator-prey systems</w:t>
       </w:r>
       <w:r>
         <w:t xml:space="preserve"> </w:t>
@@ -4248,7 +4236,7 @@
         <w:t xml:space="preserve">(Abrams 2000)</w:t>
       </w:r>
       <w:r>
-        <w:t xml:space="preserve">, yet, it has remained largely unknown whether this results from predators learning how to hunt their prey in part because of the challenges of investigating direct interactions in the wild. By capitalizing on a virtual predator-prey system where interactions were directly monitored, we found support of our prediction that prey were driving individual differences in expertise in a predator population. We also confirmed that experience and predator-prey encounters drove the patterns of individual foraging specialization and flexibility. Our results suggest that predators learned with experience, as their success increased and their speed remained matched to the speed of their prey. Even though individuals were not all equally successful, both specialized and flexible hunters achieved similar success. One limitation of our study was that we couldn’t monitor all the matches of the prey, which prevented us from assessing their responses to the predator. Hence, future studies should aim at monitoring reciprocal behavioural dynamics through time, which may reveal important insights on the mechanisms driving stable equilibria in predator-prey systems. Lastly, virtual systems are increasingly recognized among ecologists as being useful to test hypotheses on consumer-resource interactions</w:t>
+        <w:t xml:space="preserve">, yet, it has remained largely unknown whether this results from predators learning how to hunt their prey in part because of the challenges of investigating direct interactions in the wild. By capitalizing on a virtual predator-prey system where interactions were directly monitored, we found support of our prediction that prey were driving individual differences in expertise in a predator population. We also confirmed that experience and predator-prey encounters drove the patterns of individual foraging specialization. Our results suggest that predators learned with experience, as their success increased and their speed remained matched to the speed of their prey. Even though individuals were not all equally successful, both specialized and flexible hunters achieved similar success. One limitation of our study was that we couldn’t monitor all the matches of the prey, which prevented us from assessing their responses to the predator through their experience. Hence, future studies should aim at monitoring reciprocal behavioural dynamics through time, which may reveal important insights on the mechanisms driving stable equilibria in predator-prey systems. Lastly, virtual systems are increasingly recognized among ecologists as being useful to test hypotheses on ecological interactions</w:t>
       </w:r>
       <w:r>
         <w:t xml:space="preserve"> </w:t>

</xml_diff>

<commit_message>
simplified intro-hyp. added caveats and limits in conclusion
</commit_message>
<xml_diff>
--- a/manuscript/manuscript.docx
+++ b/manuscript/manuscript.docx
@@ -121,7 +121,7 @@
         <w:pStyle w:val="FirstParagraph"/>
       </w:pPr>
       <w:r>
-        <w:t xml:space="preserve">Predator express a diverse array of foraging tactics to capture their prey. In natural populations, differences among individuals in tactics such as ambushing and fast movement speeds are associated with differences in prey consumption</w:t>
+        <w:t xml:space="preserve">Predators express a diverse array of foraging tactics to capture their prey. In natural populations, differences among individuals in tactics such as ambushing and fast movement speeds are associated with differences in prey consumption</w:t>
       </w:r>
       <w:r>
         <w:t xml:space="preserve"> </w:t>
@@ -219,7 +219,7 @@
         <w:t xml:space="preserve">(Dall 2010, Mathot et al. 2012)</w:t>
       </w:r>
       <w:r>
-        <w:t xml:space="preserve">. Nonetheless, the complex feedbacks between ecological interactions and learning make it challenging to predict under which circumstances predators should specialize in their foraging with experience</w:t>
+        <w:t xml:space="preserve">. Nonetheless, complex feedback between ecological interactions and learning make it challenging to predict under which circumstances predators should specialize with experience</w:t>
       </w:r>
       <w:r>
         <w:t xml:space="preserve"> </w:t>
@@ -236,7 +236,7 @@
         <w:pStyle w:val="BodyText"/>
       </w:pPr>
       <w:r>
-        <w:t xml:space="preserve">There is increasing evidence suggesting that the emergence of behavioural specialization and its fitness consequences is driven by resource fluctuations</w:t>
+        <w:t xml:space="preserve">There is increasing evidence suggesting that the emergence of behavioural specialization and its fitness consequences are driven by resource fluctuations</w:t>
       </w:r>
       <w:r>
         <w:t xml:space="preserve"> </w:t>
@@ -412,7 +412,7 @@
         <w:t xml:space="preserve"> </w:t>
       </w:r>
       <w:r>
-        <w:t xml:space="preserve">we use the predators’ mean movement speed along a slow-fast continuum as a proxy for the foraging tactic (ambush-cursorial), and define the level of individual foraging specialization as the intra-individual variance (i.e. IIV) in movement speed across matches, where low IIV translates to individual foraging specialization (i.e. always using a cursorial tactic). First, we investigate how individual hunting success changes with experience (i.e. how individuals develop their hunting expertise). We hypothesize that the predators’ success will increase with experience up to a certain level where it will stagnate. We expect this pattern to vary among individuals due to differences in prey encounters. Second, we assess how foraging specialization emerges with experience. If all predators encounter varying groups of prey, we predict that individuals (and thus the population) should all converge towards flexible speeds. However, if individuals encounter similar groups of prey, then everyone should instead specialize in similar speeds. In both scenarios, among individual variation in IIV (i.e. individual differences in specialization) should be low across experience, whereas the population variance would either increase (flexibility) or decrease (specialization). Alternatively, individual specialization and flexibility may emerge if individuals experience different interactions with their prey. In this case, we expect predators that experienced more predictable encounters with their prey (i.e. similar groups across matches) to specialize in similar speeds, while predators that experienced unpredictable encounters with their prey (i.e. heterogeneous groups across matches) should adopt flexible movement speeds, resulting in an increase in among individual variation in IIV with experience. If we detect such prey-dependent fine-tuning, then all hunters along the flexible-specialist continuum should attain equal success if they learned from experience how to adjust their hunting style to their prey.</w:t>
+        <w:t xml:space="preserve">we use the predators’ mean movement speed along a slow-fast continuum as a proxy for the foraging tactic (ambush-cursorial), and define the level of individual foraging specialization as the intra-individual variance (i.e. IIV) in movement speed across matches, where low IIV translates to individual foraging specialization (i.e. always using a cursorial tactic). First, we investigate how individual hunting success changes with experience (i.e. how individuals develop their hunting expertise). We hypothesize that the predators’ success will increase with experience up to a certain level where it will stagnate. We expect this pattern to vary among individuals due to differences in prey encounters. Second, we assess how foraging specialization emerges with experience. If all predators encounter similar groups of prey, we predict that individuals (and thus the population) should all specialize in similar speeds. In contrast, if all predators encounter varying groups of prey, then they should all converge towards flexible speeds. In both scenarios, differences among individuals in IIV across experience should be low (i.e. similar individual foraging specialization), whereas the population variance would either decrease (specialization) or increase (flexibility). Alternatively, differences among individuals in foraging specialization may emerge if they experience different interactions with their prey. In this case, we expect predators that encountered similar groups of prey across experience to specialize in similar speeds, while predators that encountered heterogeneous groups across matches should adopt flexible movement speeds, resulting in an increase in among individual differences in IIV with experience. If we detect such prey-dependent fine-tuning with experience, then all hunters along the flexible-specialist continuum should attain equal success.</w:t>
       </w:r>
     </w:p>
     <w:bookmarkEnd w:id="21"/>
@@ -3938,25 +3938,16 @@
         <w:pStyle w:val="FirstParagraph"/>
       </w:pPr>
       <w:r>
-        <w:t xml:space="preserve">Learning from experience is predicted to increase individual predator foraging specialization when prey distribution, behaviour, or movement is predictable through time</w:t>
-      </w:r>
-      <w:r>
-        <w:t xml:space="preserve"> </w:t>
-      </w:r>
-      <w:r>
-        <w:t xml:space="preserve">(Estes et al. 2003, Tinker et al. 2008, 2009)</w:t>
-      </w:r>
-      <w:r>
-        <w:t xml:space="preserve">. However, if predators experience unpredictable encounters with their prey, then learning should favour behavioural flexibility</w:t>
-      </w:r>
-      <w:r>
-        <w:t xml:space="preserve"> </w:t>
-      </w:r>
-      <w:r>
-        <w:t xml:space="preserve">(Stephens 1993, Ishii and Shimada 2010)</w:t>
-      </w:r>
-      <w:r>
-        <w:t xml:space="preserve">. We found that predators in</w:t>
+        <w:t xml:space="preserve">A general assumption of predator-prey studies is that predators maximize success by matching their tactic to their prey</w:t>
+      </w:r>
+      <w:r>
+        <w:t xml:space="preserve"> </w:t>
+      </w:r>
+      <w:r>
+        <w:t xml:space="preserve">(Abrams 2000)</w:t>
+      </w:r>
+      <w:r>
+        <w:t xml:space="preserve">, yet, it has remained largely unknown whether this results from predators learning how to hunt their prey in part because of the challenges of investigating direct interactions in the wild. By capitalizing on a virtual predator-prey system where interactions were directly monitored, we found that predators in</w:t>
       </w:r>
       <w:r>
         <w:t xml:space="preserve"> </w:t>
@@ -4169,7 +4160,7 @@
         <w:t xml:space="preserve">(Weimerskirch 2007, Woo et al. 2008, Potier et al. 2015, Phillips et al. 2017, Courbin et al. 2018)</w:t>
       </w:r>
       <w:r>
-        <w:t xml:space="preserve">, although flexible foragers were slightly less successful. Both strategies appeared to emerge in part from individuals learning how to hunt their prey, resulting in a general increase in success in the population. However, there were still considerable differences in success among individuals through time, suggesting that some predators were limited in their capacity to match their tactic to their prey or to increase their success. Specialist foragers were faster, and thus, probably better equipped to hunt the more difficult faster prey in</w:t>
+        <w:t xml:space="preserve">, although flexible foragers were slightly less successful. Both strategies appeared to emerge in part from individuals learning how to hunt their prey, resulting in a general increase in success in the population. However, there were still considerable differences in success among individuals through time, suggesting that some predators were limited in their capacity to match their tactic to their prey or to increase their success through other means. Specialist foragers were faster, and thus, probably better equipped to hunt the more difficult faster prey in</w:t>
       </w:r>
       <w:r>
         <w:t xml:space="preserve"> </w:t>
@@ -4227,16 +4218,7 @@
         <w:pStyle w:val="FirstParagraph"/>
       </w:pPr>
       <w:r>
-        <w:t xml:space="preserve">A general assumption of predator-prey studies is that predators maximize success by matching their tactic to their prey</w:t>
-      </w:r>
-      <w:r>
-        <w:t xml:space="preserve"> </w:t>
-      </w:r>
-      <w:r>
-        <w:t xml:space="preserve">(Abrams 2000)</w:t>
-      </w:r>
-      <w:r>
-        <w:t xml:space="preserve">, yet, it has remained largely unknown whether this results from predators learning how to hunt their prey in part because of the challenges of investigating direct interactions in the wild. By capitalizing on a virtual predator-prey system where interactions were directly monitored, we found support of our prediction that prey were driving individual differences in expertise in a predator population. We also confirmed that experience and predator-prey encounters drove the patterns of individual foraging specialization. Our results suggest that predators learned with experience, as their success increased and their speed remained matched to the speed of their prey. Even though individuals were not all equally successful, both specialized and flexible hunters achieved similar success. One limitation of our study was that we couldn’t monitor all the matches of the prey, which prevented us from assessing their responses to the predator through their experience. Hence, future studies should aim at monitoring reciprocal behavioural dynamics through time, which may reveal important insights on the mechanisms driving stable equilibria in predator-prey systems. Lastly, virtual systems are increasingly recognized among ecologists as being useful to test hypotheses on ecological interactions</w:t>
+        <w:t xml:space="preserve">We found support of our prediction that prey were driving individual differences in expertise in a predator population. We also confirmed that experience and predator-prey encounters drove the patterns of individual foraging specialization. Our results suggest that predators learned with experience, as their success increased and their speed remained matched to the speed of their prey. Even though individuals were not all equally successful, both specialized and flexible hunters achieved similar success. A potential caveat is that the more flexible hunters might have experimented with various tactics out of boredom, which could impede ecologically realistic interpretations of our data. However, the consistent association between this tactic and heterogeneous prey groups gives us confidence that it emerged from their interactions. One limitation of our study was that we couldn’t monitor all the matches of the prey, which prevented us from assessing their responses to the predator through their experience. Hence, future studies should aim at monitoring reciprocal behavioural dynamics through time, which may reveal important insights on the mechanisms driving stable equilibria in predator-prey systems. Lastly, virtual systems are increasingly recognized among ecologists as being useful to test hypotheses on ecological interactions</w:t>
       </w:r>
       <w:r>
         <w:t xml:space="preserve"> </w:t>

</xml_diff>

<commit_message>
shortened abstract for AmNat
</commit_message>
<xml_diff>
--- a/manuscript/manuscript.docx
+++ b/manuscript/manuscript.docx
@@ -90,7 +90,7 @@
         <w:pStyle w:val="FirstParagraph"/>
       </w:pPr>
       <w:r>
-        <w:t xml:space="preserve">The capacity of predators to match their tactic to the behaviour of their prey is expected to drive the outcome of predator-prey interactions. To do so, predators need to practice their tactics extensively to develop the skills and expertise to successfully hunt their prey, which may result in individual foraging specialization. Yet, there are very limited empirical assessments showing links between experience, foraging specialization, and hunting success at the individual level, due to the numerous challenges of monitoring direct interactions in the wild. In this study, we used a virtual predator-prey system (the online game</w:t>
+        <w:t xml:space="preserve">The capacity of predators to match their tactic to their prey is expected to drive the outcome of predator-prey interactions. To do so, predators need to practice their tactics extensively to develop the skills to be successful hunters, which may result in individual foraging specialization. Yet, there are limited empirical assessments showing links between experience, foraging specialization, and hunting success at the individual level, due to the challenges of monitoring direct interactions in the wild. Here, we used a virtual predator-prey system (the game</w:t>
       </w:r>
       <w:r>
         <w:t xml:space="preserve"> </w:t>
@@ -103,7 +103,7 @@
         <w:t xml:space="preserve">Dead by Daylight</w:t>
       </w:r>
       <w:r>
-        <w:t xml:space="preserve">) to investigate if and how hunting experience shapes individual foraging specialization and success in predators across repeated interactions with their prey. Our results show that predators optimized prey consumption as they gained experience. Prey behaviour was an important mediator of this relationship, resulting in differences among predators in the development of expertise. Throughout experience, 68% of predators became either increasingly specialized by always moving at a fast pace, or flexible by switching between slow and fast speeds. The remaining 32% of predators used a specialized tactic of fast movement throughout the study period. The predators’ strategies (i.e. flexible or specialized foraging) were partially matched to the preys’ speed, suggesting that changes in hunting behaviour were driven by repeated encounters with prey. Ultimately, flexible foragers were only slightly less successful than specialist foragers, such that both achieved similar success overall. Our observations suggest that experience drives among individual differences in foraging tactics, which may act as a stabilizing mechanism promoting behavioural diversification in predator-prey systems.</w:t>
+        <w:t xml:space="preserve">) to investigate how experience shapes individual foraging specialization and success in predators across repeated interactions with their prey. We show that predators optimized prey consumption as they gained experience. Prey speed was an important mediator of this relationship, resulting in differences among predators in the development of expertise. Throughout experience, 68% of predators became either increasingly specialized by always moving at a fast pace, or flexible by switching between slow and fast speeds. The predators’ strategies were partially matched to the preys’ speed, suggesting that changes in hunting behaviour were driven by repeated encounters with prey. Flexible and specialist foragers achieved similar success overall. Our findings suggest that experience may be mechanism promoting behavioural diversification in predator-prey systems.</w:t>
       </w:r>
     </w:p>
     <w:p>

</xml_diff>

<commit_message>
update docs and generate pdfs
</commit_message>
<xml_diff>
--- a/manuscript/manuscript.docx
+++ b/manuscript/manuscript.docx
@@ -844,13 +844,7 @@
                       <w:rPr>
                         <w:rFonts w:ascii="Cambria Math" w:hAnsi="Cambria Math"/>
                       </w:rPr>
-                      <m:t>d1</m:t>
-                    </m:r>
-                    <m:r>
-                      <w:rPr>
-                        <w:rFonts w:ascii="Cambria Math" w:hAnsi="Cambria Math"/>
-                      </w:rPr>
-                      <m:t>j</m:t>
+                      <m:t>d1j</m:t>
                     </m:r>
                   </m:sub>
                 </m:sSub>
@@ -876,13 +870,7 @@
                       <w:rPr>
                         <w:rFonts w:ascii="Cambria Math" w:hAnsi="Cambria Math"/>
                       </w:rPr>
-                      <m:t>d</m:t>
-                    </m:r>
-                    <m:r>
-                      <w:rPr>
-                        <w:rFonts w:ascii="Cambria Math" w:hAnsi="Cambria Math"/>
-                      </w:rPr>
-                      <m:t>1j</m:t>
+                      <m:t>d1j</m:t>
                     </m:r>
                   </m:sub>
                 </m:sSub>
@@ -914,13 +902,7 @@
                       <w:rPr>
                         <w:rFonts w:ascii="Cambria Math" w:hAnsi="Cambria Math"/>
                       </w:rPr>
-                      <m:t>d</m:t>
-                    </m:r>
-                    <m:r>
-                      <w:rPr>
-                        <w:rFonts w:ascii="Cambria Math" w:hAnsi="Cambria Math"/>
-                      </w:rPr>
-                      <m:t>1j</m:t>
+                      <m:t>d1j</m:t>
                     </m:r>
                   </m:sub>
                 </m:sSub>
@@ -946,13 +928,7 @@
                       <w:rPr>
                         <w:rFonts w:ascii="Cambria Math" w:hAnsi="Cambria Math"/>
                       </w:rPr>
-                      <m:t>d</m:t>
-                    </m:r>
-                    <m:r>
-                      <w:rPr>
-                        <w:rFonts w:ascii="Cambria Math" w:hAnsi="Cambria Math"/>
-                      </w:rPr>
-                      <m:t>1j</m:t>
+                      <m:t>d1j</m:t>
                     </m:r>
                   </m:sub>
                 </m:sSub>
@@ -972,13 +948,7 @@
               <w:jc w:val="right"/>
             </w:pPr>
             <w:r>
-              <w:t>(eqn. 1.</w:t>
-            </w:r>
-            <w:r>
-              <w:t>2</w:t>
-            </w:r>
-            <w:r>
-              <w:t>)</w:t>
+              <w:t>(eqn. 1.2)</w:t>
             </w:r>
           </w:p>
         </w:tc>
@@ -1021,13 +991,7 @@
                       <w:rPr>
                         <w:rFonts w:ascii="Cambria Math" w:hAnsi="Cambria Math"/>
                       </w:rPr>
-                      <m:t>2</m:t>
-                    </m:r>
-                    <m:r>
-                      <w:rPr>
-                        <w:rFonts w:ascii="Cambria Math" w:hAnsi="Cambria Math"/>
-                      </w:rPr>
-                      <m:t>j</m:t>
+                      <m:t>2j</m:t>
                     </m:r>
                   </m:sub>
                 </m:sSub>
@@ -1059,13 +1023,7 @@
                       <w:rPr>
                         <w:rFonts w:ascii="Cambria Math" w:hAnsi="Cambria Math"/>
                       </w:rPr>
-                      <m:t>2</m:t>
-                    </m:r>
-                    <m:r>
-                      <w:rPr>
-                        <w:rFonts w:ascii="Cambria Math" w:hAnsi="Cambria Math"/>
-                      </w:rPr>
-                      <m:t>j</m:t>
+                      <m:t>2j</m:t>
                     </m:r>
                   </m:sub>
                 </m:sSub>
@@ -1091,13 +1049,7 @@
                       <w:rPr>
                         <w:rFonts w:ascii="Cambria Math" w:hAnsi="Cambria Math"/>
                       </w:rPr>
-                      <m:t>2</m:t>
-                    </m:r>
-                    <m:r>
-                      <w:rPr>
-                        <w:rFonts w:ascii="Cambria Math" w:hAnsi="Cambria Math"/>
-                      </w:rPr>
-                      <m:t>j</m:t>
+                      <m:t>2j</m:t>
                     </m:r>
                   </m:sub>
                 </m:sSub>
@@ -1129,13 +1081,7 @@
                       <w:rPr>
                         <w:rFonts w:ascii="Cambria Math" w:hAnsi="Cambria Math"/>
                       </w:rPr>
-                      <m:t>2</m:t>
-                    </m:r>
-                    <m:r>
-                      <w:rPr>
-                        <w:rFonts w:ascii="Cambria Math" w:hAnsi="Cambria Math"/>
-                      </w:rPr>
-                      <m:t>j</m:t>
+                      <m:t>2j</m:t>
                     </m:r>
                   </m:sub>
                 </m:sSub>
@@ -1161,13 +1107,7 @@
                       <w:rPr>
                         <w:rFonts w:ascii="Cambria Math" w:hAnsi="Cambria Math"/>
                       </w:rPr>
-                      <m:t>2</m:t>
-                    </m:r>
-                    <m:r>
-                      <w:rPr>
-                        <w:rFonts w:ascii="Cambria Math" w:hAnsi="Cambria Math"/>
-                      </w:rPr>
-                      <m:t>j</m:t>
+                      <m:t>2j</m:t>
                     </m:r>
                   </m:sub>
                 </m:sSub>
@@ -1199,13 +1139,7 @@
                       <w:rPr>
                         <w:rFonts w:ascii="Cambria Math" w:hAnsi="Cambria Math"/>
                       </w:rPr>
-                      <m:t>2</m:t>
-                    </m:r>
-                    <m:r>
-                      <w:rPr>
-                        <w:rFonts w:ascii="Cambria Math" w:hAnsi="Cambria Math"/>
-                      </w:rPr>
-                      <m:t>j</m:t>
+                      <m:t>2j</m:t>
                     </m:r>
                   </m:sub>
                 </m:sSub>
@@ -1231,13 +1165,7 @@
                       <w:rPr>
                         <w:rFonts w:ascii="Cambria Math" w:hAnsi="Cambria Math"/>
                       </w:rPr>
-                      <m:t>2</m:t>
-                    </m:r>
-                    <m:r>
-                      <w:rPr>
-                        <w:rFonts w:ascii="Cambria Math" w:hAnsi="Cambria Math"/>
-                      </w:rPr>
-                      <m:t>j</m:t>
+                      <m:t>2j</m:t>
                     </m:r>
                   </m:sub>
                 </m:sSub>
@@ -1269,13 +1197,7 @@
                       <w:rPr>
                         <w:rFonts w:ascii="Cambria Math" w:hAnsi="Cambria Math"/>
                       </w:rPr>
-                      <m:t>2</m:t>
-                    </m:r>
-                    <m:r>
-                      <w:rPr>
-                        <w:rFonts w:ascii="Cambria Math" w:hAnsi="Cambria Math"/>
-                      </w:rPr>
-                      <m:t>j</m:t>
+                      <m:t>2j</m:t>
                     </m:r>
                   </m:sub>
                 </m:sSub>
@@ -1301,13 +1223,7 @@
                       <w:rPr>
                         <w:rFonts w:ascii="Cambria Math" w:hAnsi="Cambria Math"/>
                       </w:rPr>
-                      <m:t>2</m:t>
-                    </m:r>
-                    <m:r>
-                      <w:rPr>
-                        <w:rFonts w:ascii="Cambria Math" w:hAnsi="Cambria Math"/>
-                      </w:rPr>
-                      <m:t>j</m:t>
+                      <m:t>2j</m:t>
                     </m:r>
                   </m:sub>
                 </m:sSub>
@@ -1339,13 +1255,7 @@
                       <w:rPr>
                         <w:rFonts w:ascii="Cambria Math" w:hAnsi="Cambria Math"/>
                       </w:rPr>
-                      <m:t>2</m:t>
-                    </m:r>
-                    <m:r>
-                      <w:rPr>
-                        <w:rFonts w:ascii="Cambria Math" w:hAnsi="Cambria Math"/>
-                      </w:rPr>
-                      <m:t>j</m:t>
+                      <m:t>2j</m:t>
                     </m:r>
                   </m:sub>
                 </m:sSub>
@@ -1365,19 +1275,7 @@
               <w:jc w:val="right"/>
             </w:pPr>
             <w:r>
-              <w:t xml:space="preserve">(eqn. </w:t>
-            </w:r>
-            <w:r>
-              <w:t>2</w:t>
-            </w:r>
-            <w:r>
-              <w:t>.</w:t>
-            </w:r>
-            <w:r>
-              <w:t>1</w:t>
-            </w:r>
-            <w:r>
-              <w:t>)</w:t>
+              <w:t>(eqn. 2.1)</w:t>
             </w:r>
           </w:p>
         </w:tc>
@@ -1475,13 +1373,7 @@
                                   <w:rPr>
                                     <w:rFonts w:ascii="Cambria Math" w:hAnsi="Cambria Math"/>
                                   </w:rPr>
-                                  <m:t>2</m:t>
-                                </m:r>
-                                <m:r>
-                                  <w:rPr>
-                                    <w:rFonts w:ascii="Cambria Math" w:hAnsi="Cambria Math"/>
-                                  </w:rPr>
-                                  <m:t>j</m:t>
+                                  <m:t>2j</m:t>
                                 </m:r>
                               </m:sub>
                             </m:sSub>
@@ -1519,19 +1411,7 @@
                       <w:rPr>
                         <w:rFonts w:ascii="Cambria Math" w:hAnsi="Cambria Math"/>
                       </w:rPr>
-                      <m:t>d</m:t>
-                    </m:r>
-                    <m:r>
-                      <w:rPr>
-                        <w:rFonts w:ascii="Cambria Math" w:hAnsi="Cambria Math"/>
-                      </w:rPr>
-                      <m:t>2</m:t>
-                    </m:r>
-                    <m:r>
-                      <w:rPr>
-                        <w:rFonts w:ascii="Cambria Math" w:hAnsi="Cambria Math"/>
-                      </w:rPr>
-                      <m:t>j</m:t>
+                      <m:t>d2j</m:t>
                     </m:r>
                   </m:sub>
                 </m:sSub>
@@ -1557,19 +1437,7 @@
                       <w:rPr>
                         <w:rFonts w:ascii="Cambria Math" w:hAnsi="Cambria Math"/>
                       </w:rPr>
-                      <m:t>d</m:t>
-                    </m:r>
-                    <m:r>
-                      <w:rPr>
-                        <w:rFonts w:ascii="Cambria Math" w:hAnsi="Cambria Math"/>
-                      </w:rPr>
-                      <m:t>2</m:t>
-                    </m:r>
-                    <m:r>
-                      <w:rPr>
-                        <w:rFonts w:ascii="Cambria Math" w:hAnsi="Cambria Math"/>
-                      </w:rPr>
-                      <m:t>j</m:t>
+                      <m:t>d2j</m:t>
                     </m:r>
                   </m:sub>
                 </m:sSub>
@@ -1601,19 +1469,7 @@
                       <w:rPr>
                         <w:rFonts w:ascii="Cambria Math" w:hAnsi="Cambria Math"/>
                       </w:rPr>
-                      <m:t>d</m:t>
-                    </m:r>
-                    <m:r>
-                      <w:rPr>
-                        <w:rFonts w:ascii="Cambria Math" w:hAnsi="Cambria Math"/>
-                      </w:rPr>
-                      <m:t>2</m:t>
-                    </m:r>
-                    <m:r>
-                      <w:rPr>
-                        <w:rFonts w:ascii="Cambria Math" w:hAnsi="Cambria Math"/>
-                      </w:rPr>
-                      <m:t>j</m:t>
+                      <m:t>d2j</m:t>
                     </m:r>
                   </m:sub>
                 </m:sSub>
@@ -1639,19 +1495,7 @@
                       <w:rPr>
                         <w:rFonts w:ascii="Cambria Math" w:hAnsi="Cambria Math"/>
                       </w:rPr>
-                      <m:t>d</m:t>
-                    </m:r>
-                    <m:r>
-                      <w:rPr>
-                        <w:rFonts w:ascii="Cambria Math" w:hAnsi="Cambria Math"/>
-                      </w:rPr>
-                      <m:t>2</m:t>
-                    </m:r>
-                    <m:r>
-                      <w:rPr>
-                        <w:rFonts w:ascii="Cambria Math" w:hAnsi="Cambria Math"/>
-                      </w:rPr>
-                      <m:t>j</m:t>
+                      <m:t>d2j</m:t>
                     </m:r>
                   </m:sub>
                 </m:sSub>
@@ -1671,19 +1515,7 @@
               <w:jc w:val="right"/>
             </w:pPr>
             <w:r>
-              <w:t xml:space="preserve">(eqn. </w:t>
-            </w:r>
-            <w:r>
-              <w:t>2</w:t>
-            </w:r>
-            <w:r>
-              <w:t>.</w:t>
-            </w:r>
-            <w:r>
-              <w:t>2</w:t>
-            </w:r>
-            <w:r>
-              <w:t>)</w:t>
+              <w:t>(eqn. 2.2)</w:t>
             </w:r>
           </w:p>
         </w:tc>
@@ -1700,7 +1532,6 @@
           <w:p>
             <w:pPr>
               <w:pStyle w:val="BodyText"/>
-              <w:spacing w:line="276" w:lineRule="auto"/>
             </w:pPr>
             <m:oMathPara>
               <m:oMath>
@@ -1726,13 +1557,7 @@
                       <w:rPr>
                         <w:rFonts w:ascii="Cambria Math" w:hAnsi="Cambria Math"/>
                       </w:rPr>
-                      <m:t>3</m:t>
-                    </m:r>
-                    <m:r>
-                      <w:rPr>
-                        <w:rFonts w:ascii="Cambria Math" w:hAnsi="Cambria Math"/>
-                      </w:rPr>
-                      <m:t>j</m:t>
+                      <m:t>3j</m:t>
                     </m:r>
                   </m:sub>
                 </m:sSub>
@@ -1764,13 +1589,7 @@
                       <w:rPr>
                         <w:rFonts w:ascii="Cambria Math" w:hAnsi="Cambria Math"/>
                       </w:rPr>
-                      <m:t>3</m:t>
-                    </m:r>
-                    <m:r>
-                      <w:rPr>
-                        <w:rFonts w:ascii="Cambria Math" w:hAnsi="Cambria Math"/>
-                      </w:rPr>
-                      <m:t>j</m:t>
+                      <m:t>3j</m:t>
                     </m:r>
                   </m:sub>
                 </m:sSub>
@@ -1796,13 +1615,7 @@
                       <w:rPr>
                         <w:rFonts w:ascii="Cambria Math" w:hAnsi="Cambria Math"/>
                       </w:rPr>
-                      <m:t>3</m:t>
-                    </m:r>
-                    <m:r>
-                      <w:rPr>
-                        <w:rFonts w:ascii="Cambria Math" w:hAnsi="Cambria Math"/>
-                      </w:rPr>
-                      <m:t>j</m:t>
+                      <m:t>3j</m:t>
                     </m:r>
                   </m:sub>
                 </m:sSub>
@@ -1834,13 +1647,7 @@
                       <w:rPr>
                         <w:rFonts w:ascii="Cambria Math" w:hAnsi="Cambria Math"/>
                       </w:rPr>
-                      <m:t>3</m:t>
-                    </m:r>
-                    <m:r>
-                      <w:rPr>
-                        <w:rFonts w:ascii="Cambria Math" w:hAnsi="Cambria Math"/>
-                      </w:rPr>
-                      <m:t>j</m:t>
+                      <m:t>3j</m:t>
                     </m:r>
                   </m:sub>
                 </m:sSub>
@@ -1866,13 +1673,7 @@
                       <w:rPr>
                         <w:rFonts w:ascii="Cambria Math" w:hAnsi="Cambria Math"/>
                       </w:rPr>
-                      <m:t>3</m:t>
-                    </m:r>
-                    <m:r>
-                      <w:rPr>
-                        <w:rFonts w:ascii="Cambria Math" w:hAnsi="Cambria Math"/>
-                      </w:rPr>
-                      <m:t>j</m:t>
+                      <m:t>3j</m:t>
                     </m:r>
                   </m:sub>
                 </m:sSub>
@@ -1904,13 +1705,7 @@
                       <w:rPr>
                         <w:rFonts w:ascii="Cambria Math" w:hAnsi="Cambria Math"/>
                       </w:rPr>
-                      <m:t>3</m:t>
-                    </m:r>
-                    <m:r>
-                      <w:rPr>
-                        <w:rFonts w:ascii="Cambria Math" w:hAnsi="Cambria Math"/>
-                      </w:rPr>
-                      <m:t>j</m:t>
+                      <m:t>3j</m:t>
                     </m:r>
                   </m:sub>
                 </m:sSub>
@@ -1930,24 +1725,12 @@
               <w:jc w:val="right"/>
             </w:pPr>
             <w:r>
-              <w:t xml:space="preserve">(eqn. </w:t>
-            </w:r>
-            <w:r>
-              <w:t>3</w:t>
-            </w:r>
-            <w:r>
-              <w:t>)</w:t>
+              <w:t>(eqn. 3)</w:t>
             </w:r>
           </w:p>
         </w:tc>
       </w:tr>
     </w:tbl>
-    <w:p>
-      <w:pPr>
-        <w:pStyle w:val="BodyText"/>
-        <w:jc w:val="both"/>
-      </w:pPr>
-    </w:p>
     <w:p>
       <w:pPr>
         <w:pStyle w:val="BodyText"/>
@@ -2453,11 +2236,11 @@
         </m:sSup>
       </m:oMath>
       <w:r>
-        <w:t xml:space="preserve"> </w:t>
+        <w:t xml:space="preserve"> indicating that the random effects are independently and identically distributed. In addition, we </w:t>
       </w:r>
       <w:r>
         <w:lastRenderedPageBreak/>
-        <w:t xml:space="preserve">indicating that the random effects are independently and identically distributed. In addition, we assumed that the residuals follow a Gaussian distribution with observation-specific variance </w:t>
+        <w:t xml:space="preserve">assumed that the residuals follow a Gaussian distribution with observation-specific variance </w:t>
       </w:r>
       <m:oMath>
         <m:sSub>
@@ -3336,11 +3119,11 @@
         <w:jc w:val="both"/>
       </w:pPr>
       <w:r>
-        <w:t xml:space="preserve">We fitted the model in R (version 4.1.2) using Hamiltonian Monte Carlo (HMC) sampling with the package “brms” version 2.16.3 (Bürkner 2017), an R front-end for the STAN software (Team 2023), and “cmdstanr” version 0.4.0 (Gabry and Češnovar 2021) as the back-end for estimation </w:t>
+        <w:t xml:space="preserve">We fitted the model in R (version 4.1.2) using Hamiltonian Monte Carlo (HMC) sampling with the package “brms” version 2.16.3 (Bürkner 2017), an R front-end for the STAN software (Team 2023), and “cmdstanr” version 0.4.0 (Gabry and Češnovar 2021) as the back-end for estimation (cmdstan installation version 2.28.2). We ran te model on on Cedar (Operating system: CentOS </w:t>
       </w:r>
       <w:r>
         <w:lastRenderedPageBreak/>
-        <w:t>(cmdstan installation version 2.28.2). We ran te model on on Cedar (Operating system: CentOS Linux 7), a computer cluster maintained by the Digital Research Alliance of Canada (</w:t>
+        <w:t>Linux 7), a computer cluster maintained by the Digital Research Alliance of Canada (</w:t>
       </w:r>
       <w:hyperlink r:id="rId8">
         <w:r>
@@ -3412,11 +3195,11 @@
         <w:jc w:val="both"/>
       </w:pPr>
       <w:r>
-        <w:t xml:space="preserve">The mean speed of the predator population remained stable with experience (Figure 2 and Appendix 1: Table S1). Likewise, the variation in speed did not change with experience, indicating that foraging specialization remained stable at the population level (Figure 2 and </w:t>
+        <w:t xml:space="preserve">The mean speed of the predator population remained stable with experience (Figure 2 and Appendix 1: Table S1). Likewise, the variation in speed did not change with experience, indicating that foraging specialization remained stable at the population level (Figure 2 and Appendix 1: Table S1). At the individual level, predators differed slightly in their mean speed </w:t>
       </w:r>
       <w:r>
         <w:lastRenderedPageBreak/>
-        <w:t>Appendix 1: Table S1). At the individual level, predators differed slightly in their mean speed across experience levels, indicating marginal differences in hunting tactics (Figure 2 and Appendix 1: Table S2). However, they displayed important differences in foraging specialization (Appendix 1: Table S2) which also increased slightly with experience as there was a 0.11 unit increase in among individual differences in IIV from novice to advanced (Figure 1). 12% of the population switched from a flexible to a specialized hunting tactic, and vice-versa, as predators gained experience (i.e. &gt;0.2 change in standard deviation; Figure 2). In contrast, 44% displayed lower changes (i.e. &gt;0.05 and &lt;0.2 change in standard deviation) and 44% showed almost no change with experience (i.e. &lt;0.05 change in standard deviation).</w:t>
+        <w:t>across experience levels, indicating marginal differences in hunting tactics (Figure 2 and Appendix 1: Table S2). However, they displayed important differences in foraging specialization (Appendix 1: Table S2) which also increased slightly with experience as there was a 0.11 unit increase in among individual differences in IIV from novice to advanced (Figure 1). 12% of the population switched from a flexible to a specialized hunting tactic, and vice-versa, as predators gained experience (i.e. &gt;0.2 change in standard deviation; Figure 2). In contrast, 44% displayed lower changes (i.e. &gt;0.05 and &lt;0.2 change in standard deviation) and 44% showed almost no change with experience (i.e. &lt;0.05 change in standard deviation).</w:t>
       </w:r>
     </w:p>
     <w:p>
@@ -3484,11 +3267,11 @@
         <w:t>Figure 1</w:t>
       </w:r>
       <w:r>
-        <w:t xml:space="preserve">. Median posterior differences and HPD intervals comparing predator foraging behaviour at the population and individual level across experience stages. The behavioural parameter predicted by the MDHGLM being compared is on the y axis, and the difference in parameter values between two experience stages is on the x axis. The pairwise comparisons between experience stages are displayed across the three panels A, B, and C. We compare the mean speed of the predator population, the speed of the prey it encountered, and its hunting </w:t>
+        <w:t xml:space="preserve">. Median posterior differences and HPD intervals comparing predator foraging behaviour at the population and individual level across experience stages. The behavioural parameter predicted by the MDHGLM being compared is on the y axis, and the difference in parameter values between two experience stages is on the x axis. The pairwise comparisons between experience stages are displayed across the three panels A, B, and C. We compare the mean speed of the predator population, the speed of the prey it encountered, and its hunting success across experience (population mean). We also compare the population’s foraging </w:t>
       </w:r>
       <w:r>
         <w:lastRenderedPageBreak/>
-        <w:t>success across experience (population mean). We also compare the population’s foraging specialization and variation in speed of the prey it encountered across experience (population variance). At the individual level, we compare among individual differences in speed, the speed of the prey encountered, and hunting success (individual variation mean). Lastly, we compare individual variation in IIV across experience, indicating whether individual differences in foraging specialization and in the variation of the groups of prey encountered changed with experience (individual variation IIV).</w:t>
+        <w:t>specialization and variation in speed of the prey it encountered across experience (population variance). At the individual level, we compare among individual differences in speed, the speed of the prey encountered, and hunting success (individual variation mean). Lastly, we compare individual variation in IIV across experience, indicating whether individual differences in foraging specialization and in the variation of the groups of prey encountered changed with experience (individual variation IIV).</w:t>
       </w:r>
     </w:p>
     <w:p>

</xml_diff>

<commit_message>
On Windows --> discussion repassed. fig2 updt
</commit_message>
<xml_diff>
--- a/manuscript/manuscript.docx
+++ b/manuscript/manuscript.docx
@@ -19,7 +19,7 @@
         <w:t xml:space="preserve"> </w:t>
       </w:r>
       <w:r>
-        <w:t xml:space="preserve">specialization</w:t>
+        <w:t xml:space="preserve">specialisation</w:t>
       </w:r>
       <w:r>
         <w:t xml:space="preserve"> </w:t>
@@ -96,7 +96,7 @@
         <w:pStyle w:val="FirstParagraph"/>
       </w:pPr>
       <w:r>
-        <w:t xml:space="preserve">The capacity of predators to match their hunting tactics to their prey and to optimize their skills at using them over successive encounters is hypothesized to promote individual foraging specialisation. Through this process, predators should be able to capture more prey. Yet, there are limited empirical assessments showing links between past experience, foraging specialization, and hunting success at the individual level, due to the challenges of monitoring direct interactions in the wild. In this study, we used a virtual predator-prey system (the game</w:t>
+        <w:t xml:space="preserve">The capacity of predators to match their hunting tactics to their prey and to optimise their skills at using them over successive encounters is hypothesised to promote individual foraging specialisation. Through this process, predators should be able to capture more prey. Yet, there are limited empirical assessments showing links between past experience, foraging specialisation, and hunting success at the individual level, due to the challenges of monitoring direct interactions in the wild. In this study, we used a virtual predator-prey system (the game</w:t>
       </w:r>
       <w:r>
         <w:t xml:space="preserve"> </w:t>
@@ -109,7 +109,7 @@
         <w:t xml:space="preserve">Dead by Daylight</w:t>
       </w:r>
       <w:r>
-        <w:t xml:space="preserve">) to investigate how individual predator foraging specialization and success developed across repeated interactions with prey. We found that 68% of predators became either increasingly specialized by always moving at a fast pace (specialised cursorial tactic), or generalists by transitioning between slow and fast speeds (generalist ambush tactic). The predators’ strategies were partially matched to their prey’s speed, suggesting that changes in hunting behaviour were driven by repeated encounters with their prey. Specialist and generalist foragers achieved similar success overall, although specialist hunters had a slight advantage. Hence, our findings suggest that experience may promote behavioural diversification in predator-prey systems.</w:t>
+        <w:t xml:space="preserve">) to investigate how individual predator foraging specialisation and success developed across repeated interactions with prey. We found that 68% of predators became either increasingly specialised by always moving at a fast pace (specialised cursorial tactic), or generalists by transitioning between slow and fast speeds (generalist ambush tactic). The predators’ strategies were partially matched to their prey’s speed, suggesting that changes in hunting behaviour were driven by repeated encounters with their prey. Specialist and generalist foragers achieved similar success overall, although specialist hunters had a slight advantage. Hence, our findings suggest that experience may promote behavioural diversification in predator-prey systems.</w:t>
       </w:r>
     </w:p>
     <w:p>
@@ -162,7 +162,7 @@
         <w:t xml:space="preserve">(Wooster et al. 2023)</w:t>
       </w:r>
       <w:r>
-        <w:t xml:space="preserve">. This has prompted ecologists to hypothesize that experience may underly associations between foraging specialization and prey capture as predators learn and become efficient hunters through repeated encounters with their prey</w:t>
+        <w:t xml:space="preserve">. This has prompted ecologists to hypothesise that experience may underly associations between foraging specialisation and prey capture as predators learn and become efficient hunters through repeated encounters with their prey</w:t>
       </w:r>
       <w:r>
         <w:t xml:space="preserve"> </w:t>
@@ -179,7 +179,7 @@
         <w:pStyle w:val="BodyText"/>
       </w:pPr>
       <w:r>
-        <w:t xml:space="preserve">Recent evidence suggests that the resource fluctuations predators experience over time (e.g., temporal changes in prey behaviour) may be key in shaping individual behavioural specialization and its fitness consequences</w:t>
+        <w:t xml:space="preserve">Recent evidence suggests that the resource fluctuations predators experience over time (e.g., temporal changes in prey behaviour) may be key in shaping individual behavioural specialisation and its fitness consequences</w:t>
       </w:r>
       <w:r>
         <w:t xml:space="preserve"> </w:t>
@@ -188,7 +188,7 @@
         <w:t xml:space="preserve">(Patrick and Weimerskirch 2014b, Santoro et al. 2019, van den Bosch et al. 2019, Manlick et al. 2021)</w:t>
       </w:r>
       <w:r>
-        <w:t xml:space="preserve">. Theory outlines two contrasting scenarios, with outcomes defined by the predator’s ability to learn the optimal strategy in response to resource variability. In the first scenario, individuals should gradually specialize in a foraging tactic (e.g., always moving fast) if it enables them to consistently achieve successful prey captures while learning to hunt in environments with predictable (or stable) resources</w:t>
+        <w:t xml:space="preserve">. Theory outlines two contrasting scenarios, with outcomes defined by the predator’s ability to learn the optimal strategy in response to resource variability. In the first scenario, individuals should gradually specialise in a foraging tactic (e.g., always moving fast) if it enables them to consistently achieve successful prey captures while learning to hunt in environments with predictable (or stable) resources</w:t>
       </w:r>
       <w:r>
         <w:t xml:space="preserve"> </w:t>
@@ -206,7 +206,7 @@
         <w:t xml:space="preserve">(Weimerskirch 2007, Woo et al. 2008, Potier et al. 2015)</w:t>
       </w:r>
       <w:r>
-        <w:t xml:space="preserve">. For example, habitat specialization under stable resources is associated with reduced foraging effort and increased offspring growth rates in Herring Gulls (</w:t>
+        <w:t xml:space="preserve">. For example, habitat specialisation under stable resources is associated with reduced foraging effort and increased offspring growth rates in Herring Gulls (</w:t>
       </w:r>
       <w:r>
         <w:rPr>
@@ -289,7 +289,7 @@
         <w:t xml:space="preserve"> </w:t>
       </w:r>
       <w:r>
-        <w:t xml:space="preserve">to investigate 1) how repeated interactions with prey shape predator foraging specialization and 2) how the relationship between specialization and foraging success changes over time.</w:t>
+        <w:t xml:space="preserve">to investigate 1) how repeated interactions with prey shape predator foraging specialisation and 2) how the relationship between specialisation and foraging success changes over time.</w:t>
       </w:r>
       <w:r>
         <w:t xml:space="preserve"> </w:t>
@@ -335,7 +335,7 @@
           <wp:inline>
             <wp:extent cx="5943600" cy="4711141"/>
             <wp:effectExtent b="0" l="0" r="0" t="0"/>
-            <wp:docPr descr="Figure 1. Hypothesis describing how prey-mediated individual foraging specialization emerges over repeated interactions. Panels A and B display two scenarios with different outcomes at the population level, but similar outcomes at the individual level. A) all predators encounter prey with similar attributes (e.g., some encountered prey that were always fast while others encountered slower prey more often) through time. They differ in their mean behaviour (tactic) which is adjusted to the prey that they encountered. Because encounters where predictable, they all display similar degrees of individual foraging specialization, resulting in the population being specialized. B) all predators encounter varying types of prey (e.g., in some encounters the prey were fast, in others the prey were slower), such that they also display similar degrees of individual foraging specialization as in panel A. However, in this case, they all become generalist hunters, resulting in the population distribution being wider. C) A scenario where predators display varying degrees of foraging specialization. In this case, some individuals consistently encountered similar prey, and thus specialized, while others encountered varying groups of prey, thus becoming generalists. Ultimately, those that learn to specialise on the proper tactic given prey encounters have greater success than those that didn’t, resulting in no differences between specialists and generalists." title="" id="22" name="Picture"/>
+            <wp:docPr descr="Figure 1. Hypothesis describing how prey-mediated individual foraging specialisation emerges over repeated interactions. Panels A and B display two scenarios with different outcomes at the population level, but similar outcomes at the individual level. A) all predators encounter prey with similar attributes (e.g., some encountered prey that were always fast while others encountered slower prey more often) through time. They differ in their mean behaviour (tactic) which is adjusted to the prey that they encountered. Because encounters where predictable, they all display similar degrees of individual foraging specialisation, resulting in the population being specialised. B) all predators encounter varying types of prey (e.g., in some encounters the prey were fast, in others the prey were slower), such that they also display similar degrees of individual foraging specialisation as in panel A. However, in this case, they all become generalist hunters, resulting in the population distribution being wider. C) A scenario where predators display varying degrees of foraging specialisation. In this case, some individuals consistently encountered similar prey, and thus specialised, while others encountered varying groups of prey, thus becoming generalists. Ultimately, those that learn to specialise on the proper tactic given prey encounters have greater success than those that didn’t, resulting in no differences between specialists and generalists." title="" id="22" name="Picture"/>
             <a:graphic>
               <a:graphicData uri="http://schemas.openxmlformats.org/drawingml/2006/picture">
                 <pic:pic>
@@ -385,7 +385,7 @@
         <w:t xml:space="preserve">Figure 1</w:t>
       </w:r>
       <w:r>
-        <w:t xml:space="preserve">. Hypothesis describing how prey-mediated individual foraging specialization emerges over repeated interactions. Panels A and B display two scenarios with different outcomes at the population level, but similar outcomes at the individual level. A) all predators encounter prey with similar attributes (e.g., some encountered prey that were always fast while others encountered slower prey more often) through time. They differ in their mean behaviour (tactic) which is adjusted to the prey that they encountered. Because encounters where predictable, they all display similar degrees of individual foraging specialization, resulting in the population being specialized. B) all predators encounter varying types of prey (e.g., in some encounters the prey were fast, in others the prey were slower), such that they also display similar degrees of individual foraging specialization as in panel A. However, in this case, they all become generalist hunters, resulting in the population distribution being wider. C) A scenario where predators display varying degrees of foraging specialization. In this case, some individuals consistently encountered similar prey, and thus specialized, while others encountered varying groups of prey, thus becoming generalists. Ultimately, those that learn to specialise on the proper tactic given prey encounters have greater success than those that didn’t, resulting in no differences between specialists and generalists.</w:t>
+        <w:t xml:space="preserve">. Hypothesis describing how prey-mediated individual foraging specialisation emerges over repeated interactions. Panels A and B display two scenarios with different outcomes at the population level, but similar outcomes at the individual level. A) all predators encounter prey with similar attributes (e.g., some encountered prey that were always fast while others encountered slower prey more often) through time. They differ in their mean behaviour (tactic) which is adjusted to the prey that they encountered. Because encounters where predictable, they all display similar degrees of individual foraging specialisation, resulting in the population being specialised. B) all predators encounter varying types of prey (e.g., in some encounters the prey were fast, in others the prey were slower), such that they also display similar degrees of individual foraging specialisation as in panel A. However, in this case, they all become generalist hunters, resulting in the population distribution being wider. C) A scenario where predators display varying degrees of foraging specialisation. In this case, some individuals consistently encountered similar prey, and thus specialised, while others encountered varying groups of prey, thus becoming generalists. Ultimately, those that learn to specialise on the proper tactic given prey encounters have greater success than those that didn’t, resulting in no differences between specialists and generalists.</w:t>
       </w:r>
     </w:p>
     <w:p>
@@ -393,7 +393,7 @@
         <w:pStyle w:val="BodyText"/>
       </w:pPr>
       <w:r>
-        <w:t xml:space="preserve">To test the hypothesis that repeated interactions with prey shape predator foraging specialization, we analyze the movement speed of predators and their prey over time. To assess how foraging specialization emerges throughout experience, we define the level of individual foraging specialization as the intra-individual variance (IIV) in movement speed across matches following the definition by</w:t>
+        <w:t xml:space="preserve">To test the hypothesis that repeated interactions with prey shape predator foraging specialisation, we analyze the movement speed of predators and their prey over time. To assess how foraging specialisation emerges throughout experience, we define the level of individual foraging specialisation as the intra-individual variance (IIV) in movement speed across matches following the definition by</w:t>
       </w:r>
       <w:r>
         <w:t xml:space="preserve"> </w:t>
@@ -402,7 +402,7 @@
         <w:t xml:space="preserve">Cleasby et al. (2015)</w:t>
       </w:r>
       <w:r>
-        <w:t xml:space="preserve">. Low IIV describes individual foraging specialization (i.e., always using an ambush or cursorial tactic) whereas high IIV describes a flexible use of foraging tactics (i.e., generalist predators switching between ambush and cursorial tactics, see Methods for details). First, we expect predators to differ in the use of their hunting tactic (i.e., mean movement speed) which will be tuned to the mean speed of the prey that they encounter (Figure 1A-B). Second, we predict that if all predators consistently encounter prey moving at similar speeds, then the population as a whole (i.e., all individuals) should specialize on moving at similar speeds, resulting in a narrow behavioural niche (Figure 1A). In contrast, if all predators encounter groups of prey moving at varying speeds, then they should all become more flexible in their tactic use (i.e., generalists), adjusting their speed to the prey from one encounter to the other, resulting in a higher population variance in foraging behaviour (Figure 1B). In both scenarios, differences among individuals in IIV across experience should be low (i.e., similar individual foraging specialization, Figure 1A-B). Alternatively, differences among individuals in foraging specialization may emerge if they experience different interactions with their prey. In this case, predators that encountered prey moving at similar speeds across experience should specialize on moving at a more fixed speed, while predators that encountered different prey speeds across matches should adopt a generalist movement strategy, resulting in an increase in among individual differences in IIV (Figure 1C). Lastly, if we detect such prey-dependent fine-tuning with experience, then specialist and generalist hunters should attain equal success, resulting in no apparent relationship between foraging specialization and prey capture (Figure 1C).</w:t>
+        <w:t xml:space="preserve">. Low IIV describes individual foraging specialisation (i.e., always using an ambush or cursorial tactic) whereas high IIV describes a flexible use of foraging tactics (i.e., generalist predators switching between ambush and cursorial tactics, see Methods for details). First, we expect predators to differ in the use of their hunting tactic (i.e., mean movement speed) which will be tuned to the mean speed of the prey that they encounter (Figure 1A-B). Second, we predict that if all predators consistently encounter prey moving at similar speeds, then the population as a whole (i.e., all individuals) should specialise on moving at similar speeds, resulting in a narrow behavioural niche (Figure 1A). In contrast, if all predators encounter groups of prey moving at varying speeds, then they should all become more flexible in their tactic use (i.e., generalists), adjusting their speed to the prey from one encounter to the other, resulting in a higher population variance in foraging behaviour (Figure 1B). In both scenarios, differences among individuals in IIV across experience should be low (i.e., similar individual foraging specialisation, Figure 1A-B). Alternatively, differences among individuals in foraging specialisation may emerge if they experience different interactions with their prey. In this case, predators that encountered prey moving at similar speeds across experience should specialise on moving at a more fixed speed, while predators that encountered different prey speeds across matches should adopt a generalist movement strategy, resulting in an increase in among individual differences in IIV (Figure 1C). Lastly, if we detect such prey-dependent fine-tuning with experience, then specialist and generalist hunters should attain equal success, resulting in no apparent relationship between foraging specialisation and prey capture (Figure 1C).</w:t>
       </w:r>
     </w:p>
     <w:bookmarkEnd w:id="24"/>
@@ -547,7 +547,7 @@
         <w:pStyle w:val="FirstParagraph"/>
       </w:pPr>
       <w:r>
-        <w:t xml:space="preserve">We used a multivariate double-hierarchical generalized linear model (MDHGLM) to quantify a) changes in the average foraging tactic (i.e., the mean movement speed) and in the degree of specialization (i.e., IIV in movement speed) over successive matches for each player; and b) the relationship between the average tactic and specialization, and hunting success</w:t>
+        <w:t xml:space="preserve">We used a multivariate double-hierarchical generalized linear model (MDHGLM) to quantify a) changes in the average foraging tactic (i.e., the mean movement speed) and in the degree of specialisation (i.e., IIV in movement speed) over successive matches for each player; and b) the relationship between the average tactic and specialisation, and hunting success</w:t>
       </w:r>
       <w:r>
         <w:t xml:space="preserve"> </w:t>
@@ -615,7 +615,7 @@
         <w:pStyle w:val="BodyText"/>
       </w:pPr>
       <w:r>
-        <w:t xml:space="preserve">The model simultaneously estimated five among-individual variance components with their covariances for each experience level, resulting in a 15x15 (co)variance matrix. For each experience level, the model estimated among individual variance in mean predator speed, mean prey speed, and mean hunting success. This allows us to test for individual differences in tactic use (i.e., along the ambush-cursorial continuum), in the mean speed of the prey encountered, and in mean prey consumption. The model also estimated among individual variance in intra-individual variation (IIV) for both prey and predator speed. This allows us to test if predators do not experience the same degree of prey heterogeneity and if they differ in individual specialization. Finally, the model estimated all pairwise covariances at the individual level among traits, among experience, and across traits and experience. The resulting 15x15 (co)variance matrix thus provides the structure of the predator-prey trait interactions as well as the relationship between specialization and success across experience at the individual-level.</w:t>
+        <w:t xml:space="preserve">The model simultaneously estimated five among-individual variance components with their covariances for each experience level, resulting in a 15x15 (co)variance matrix. For each experience level, the model estimated among individual variance in mean predator speed, mean prey speed, and mean hunting success. This allows us to test for individual differences in tactic use (i.e., along the ambush-cursorial continuum), in the mean speed of the prey encountered, and in mean prey consumption. The model also estimated among individual variance in intra-individual variation (IIV) for both prey and predator speed. This allows us to test if predators do not experience the same degree of prey heterogeneity and if they differ in individual specialisation. Finally, the model estimated all pairwise covariances at the individual level among traits, among experience, and across traits and experience. The resulting 15x15 (co)variance matrix thus provides the structure of the predator-prey trait interactions as well as the relationship between specialisation and success across experience at the individual-level.</w:t>
       </w:r>
     </w:p>
     <w:p>
@@ -2983,7 +2983,7 @@
         <w:pStyle w:val="FirstParagraph"/>
       </w:pPr>
       <w:r>
-        <w:t xml:space="preserve">At the population level, the mean predator speed remained stable as predators progressed from novices to advanced hunters (Figure 2A and Appendix 1: Table S1). Likewise, the variation in speed did not change with experience, indicating that foraging specialization remained stable at the population level (Figure 2A and Appendix 1: Table S1). At the individual level, differences among predators in their mean speed were weak and did not change across experience (Figure 2A and Appendix 1: Table S2). However, predators displayed minor differences in foraging specialization as novices, with differences increasing slightly as individuals gained experience (Figure 2A and Appendix 1: Table S2). 12% of the population switched from a flexible to a more specialized hunting tactic, and vice-versa, as predators gained experience (i.e., &gt;0.2 change in standard deviation; Figure 3). In contrast, 44% displayed lower changes (i.e., &gt;0.05 and &lt;0.2 change in standard deviation) and 44% showed almost no change with experience (i.e., &lt;0.05 change in standard deviation).</w:t>
+        <w:t xml:space="preserve">At the population level, the mean predator speed remained stable as predators progressed from novices to advanced hunters (Figure 2A and Appendix 1: Table S1). Likewise, the variation in speed did not change with experience, indicating that foraging specialisation remained stable at the population level (Figure 2A and Appendix 1: Table S1). At the individual level, differences among predators in their mean speed were weak and did not change across experience (Figure 2A and Appendix 1: Table S2). However, predators displayed minor differences in foraging specialisation as novices, with differences increasing slightly as individuals gained experience (Figure 2A and Appendix 1: Table S2). 12% of the population switched from a flexible to a more specialised hunting tactic, and vice-versa, as predators gained experience (i.e., &gt;0.2 change in standard deviation; Figure 3). In contrast, 44% displayed lower changes (i.e., &gt;0.05 and &lt;0.2 change in standard deviation) and 44% showed almost no change with experience (i.e., &lt;0.05 change in standard deviation).</w:t>
       </w:r>
     </w:p>
     <w:p>
@@ -3073,7 +3073,7 @@
           <wp:inline>
             <wp:extent cx="5943600" cy="2852928"/>
             <wp:effectExtent b="0" l="0" r="0" t="0"/>
-            <wp:docPr descr="Figure 3. Individual behavioural distribution of the predators’ speed drawn from the MDHGLM estimates for individuals that had (A) the greatest increase and (B) the greatest decrease in specialisation. The background (gray) distributions are for when individuals were novice hunters, and the foreground (blue) distributions with solid contour lines are for when they were advanced hunters. Both figure panels are ordered by ascending degree of change in specialization. We built the figure by first subtracting the estimated standard deviation of all individuals as novices with their standard deviation as advanced hunters, and then selected those with the greatest difference using the 25% and 75% quantiles. Individuals on panel A have an increase in specialization equal or greater than 0.2 standard deviations, while those on panel B have an increase in flexibility equal to or greater than 0.2 standard deviations." title="" id="38" name="Picture"/>
+            <wp:docPr descr="Figure 3. Individual behavioural distribution of the predators’ speed drawn from the MDHGLM estimates for individuals that had (A) the greatest increase and (B) the greatest decrease in specialisation. The background (gray) distributions are for when individuals were novice hunters, and the foreground (blue) distributions with solid contour lines are for when they were advanced hunters. Both figure panels are ordered by ascending degree of change in specialisation. We built the figure by first subtracting the estimated standard deviation of all individuals as novices with their standard deviation as advanced hunters, and then selected those with the greatest difference using the 25% and 75% quantiles. Individuals on panel A have an increase in specialisation equal or greater than 0.2 standard deviations, while those on panel B have an increase in flexibility equal to or greater than 0.2 standard deviations." title="" id="38" name="Picture"/>
             <a:graphic>
               <a:graphicData uri="http://schemas.openxmlformats.org/drawingml/2006/picture">
                 <pic:pic>
@@ -3123,7 +3123,7 @@
         <w:t xml:space="preserve">Figure 3</w:t>
       </w:r>
       <w:r>
-        <w:t xml:space="preserve">. Individual behavioural distribution of the predators’ speed drawn from the MDHGLM estimates for individuals that had (A) the greatest increase and (B) the greatest decrease in specialisation. The background (gray) distributions are for when individuals were novice hunters, and the foreground (blue) distributions with solid contour lines are for when they were advanced hunters. Both figure panels are ordered by ascending degree of change in specialization. We built the figure by first subtracting the estimated standard deviation of all individuals as novices with their standard deviation as advanced hunters, and then selected those with the greatest difference using the 25% and 75% quantiles. Individuals on panel A have an increase in specialization equal or greater than 0.2 standard deviations, while those on panel B have an increase in flexibility equal to or greater than 0.2 standard deviations.</w:t>
+        <w:t xml:space="preserve">. Individual behavioural distribution of the predators’ speed drawn from the MDHGLM estimates for individuals that had (A) the greatest increase and (B) the greatest decrease in specialisation. The background (gray) distributions are for when individuals were novice hunters, and the foreground (blue) distributions with solid contour lines are for when they were advanced hunters. Both figure panels are ordered by ascending degree of change in specialisation. We built the figure by first subtracting the estimated standard deviation of all individuals as novices with their standard deviation as advanced hunters, and then selected those with the greatest difference using the 25% and 75% quantiles. Individuals on panel A have an increase in specialisation equal or greater than 0.2 standard deviations, while those on panel B have an increase in flexibility equal to or greater than 0.2 standard deviations.</w:t>
       </w:r>
     </w:p>
     <w:bookmarkEnd w:id="40"/>
@@ -3141,7 +3141,7 @@
         <w:pStyle w:val="FirstParagraph"/>
       </w:pPr>
       <w:r>
-        <w:t xml:space="preserve">Predators that were on average faster had lower IIV in speed (Figure 4A-B). Thus, faster predators specialized to a higher degree than slower predators. As predators gained experience, these strategies were increasingly defined as the correlation changed from -0.62 (-0.70, -0.55</w:t>
+        <w:t xml:space="preserve">Predators that were on average faster had lower IIV in speed (Figure 4A-B). Thus, faster predators specialised to a higher degree than slower predators. As predators gained experience, these strategies were increasingly defined as the correlation changed from -0.62 (-0.70, -0.55</w:t>
       </w:r>
       <w:r>
         <w:t xml:space="preserve"> </w:t>
@@ -3253,7 +3253,7 @@
         </m:r>
       </m:oMath>
       <w:r>
-        <w:t xml:space="preserve">) at the advanced stage (Figure 4B), such that advanced hunters that encountered faster prey tended to be more specialized (Figure 4C). Predators with a larger IIV in speed encountered a greater range of prey speeds, but this effect was weak (Figure 4A-B). Hence, predators that encountered groups of prey with similar speeds tended to be more specialized in their tactic, while those that encountered groups of prey with varying speeds were less specialised. However, this correlation did not change with experience (Figure 4C).</w:t>
+        <w:t xml:space="preserve">) at the advanced stage (Figure 4B), such that advanced hunters that encountered faster prey tended to be more specialised (Figure 4C). Predators with a larger IIV in speed encountered a greater range of prey speeds, but this effect was weak (Figure 4A-B). Hence, predators that encountered groups of prey with similar speeds tended to be more specialised in their tactic, while those that encountered groups of prey with varying speeds were less specialised. However, this correlation did not change with experience (Figure 4C).</w:t>
       </w:r>
     </w:p>
     <w:p>
@@ -3319,13 +3319,13 @@
       </w:r>
     </w:p>
     <w:bookmarkEnd w:id="44"/>
-    <w:bookmarkStart w:id="45" w:name="Xfe643302c4075ffca724342e303f91e806efa03"/>
+    <w:bookmarkStart w:id="45" w:name="Xc39621974d6e1f267b32e749a17b0a7cd1dc73e"/>
     <w:p>
       <w:pPr>
         <w:pStyle w:val="Heading2"/>
       </w:pPr>
       <w:r>
-        <w:t xml:space="preserve">Success along the foraging specialization continuum</w:t>
+        <w:t xml:space="preserve">Success along the foraging specialisation continuum</w:t>
       </w:r>
     </w:p>
     <w:p>
@@ -3352,7 +3352,7 @@
         <w:pStyle w:val="FirstParagraph"/>
       </w:pPr>
       <w:r>
-        <w:t xml:space="preserve">A general assumption of predator-prey studies is that predators maximize success by matching their tactic to their prey</w:t>
+        <w:t xml:space="preserve">A general assumption in predator-prey studies is that predators maximize their success by matching their tactic to their prey</w:t>
       </w:r>
       <w:r>
         <w:t xml:space="preserve"> </w:t>
@@ -3361,7 +3361,7 @@
         <w:t xml:space="preserve">(Abrams 2000)</w:t>
       </w:r>
       <w:r>
-        <w:t xml:space="preserve">, yet, it has remained largely unknown whether this results from predators learning how to hunt their prey in part because of the challenges of investigating direct interactions in the wild. By capitalizing on a virtual predator-prey system where interactions were directly monitored, we found that while predators in</w:t>
+        <w:t xml:space="preserve">. Yet ecologists have historically struggled to determine whether this results from predators learning how to hunt their prey, in part due to the challenges of studying direct interactions in the wild. By capitalizing on a virtual predator-prey system where interactions were directly monitored, we found that individual predators in</w:t>
       </w:r>
       <w:r>
         <w:t xml:space="preserve"> </w:t>
@@ -3377,7 +3377,7 @@
         <w:t xml:space="preserve"> </w:t>
       </w:r>
       <w:r>
-        <w:t xml:space="preserve">did not show any increase in either behavioural specialization or flexibility with experience at the population level, individual predators developed their own behavioural trajectories over successive encounters with the prey. This was characterized by a continuum of hunting styles ranging from a slower and flexible strategy to a highly specialized fast-paced strategy, with some predators switching between the two across experience. The behavioural strategies of predators and prey tended to match across experience, suggesting that both were adjusting to each other. Specialized cursorial hunters encountered similar groups of prey, while slower and flexible hunters encountered varying groups of prey. Overall, predators along the flexible-specialist continuum achieved similar success, although flexible hunters were slightly less successful as advanced hunters.</w:t>
+        <w:t xml:space="preserve">developed behavioural strategies that were associated with prey behaviour over successive encounters. The strategies formed a continuum of hunting styles, ranging from a slower, generalist strategy to a highly specialised, fast-paced strategy. We also found that some predators switched strategies as they gained experience. specialised cursorial hunters encountered groups of prey moving at similar speeds, while the slower and generalist hunters encountered groups of prey with varying speeds. Overall, predators along the generalist-specialist continuum achieved similar success, although generalist hunters were slightly less successful at more advanced experience levels.</w:t>
       </w:r>
     </w:p>
     <w:p>
@@ -3385,7 +3385,7 @@
         <w:pStyle w:val="BodyText"/>
       </w:pPr>
       <w:r>
-        <w:t xml:space="preserve">The predator population maintained its speed and degree of specialization throughout the study period, and individuals differed only slightly in their average speeds. However, differences in specialization among individuals were important and increased slightly with experience. Predators hunting at higher speeds specialized in this tactic and tended to encounter groups of prey with similar speeds, while those hunting at slower speeds were flexible and tended to encounter varying groups of prey. On one hand, this pattern could arise if some predators adjusted their strategy to their prey, because fast-paced hunting is a specialized tactic suited for prey that use rapid evasive movements, while a slower and flexible tactic can be useful to minimize the consequences of uncertainty when prey escape unpredictably</w:t>
+        <w:t xml:space="preserve">The predator population maintained its speed and degree of specialisation throughout the study period, and individuals differed only slightly in their average speeds. However, individuals displayed differences in foraging specialisation, and these differences increased slightly as individuals gained experience. Predators that hunted at higher speeds specialised in this tactic and tended to encounter groups of prey with similar speeds, while those that hunted at slower speeds were more generalists by switching tactics, and tended to encounter groups of prey moving at different speeds. On one hand, this pattern could arise if predators adjusted their strategy to their prey, because fast-paced hunting is a specialised tactic suited for prey that use rapid evasive movements, while a slower and generalist strategy can be useful to minimize the consequences of uncertainty when prey escape unpredictably</w:t>
       </w:r>
       <w:r>
         <w:t xml:space="preserve"> </w:t>
@@ -3394,7 +3394,7 @@
         <w:t xml:space="preserve">(Endler 1991, Bro-Jørgensen 2013, Wilson et al. 2018, Szopa-Comley and Ioannou 2022)</w:t>
       </w:r>
       <w:r>
-        <w:t xml:space="preserve">. However, we observed that 44% of the predator population showed close to no change in specialization with experience. Since these individuals were already specialized as novices (Fraser Franco, personal observation), there would be no point in them changing their tactic with experience if they were already successful, or there could have been costs to switch their strategy if they encountered faster prey more often. This could explain why the behavioural interactions between the predator and the prey remained stable across the predator’s experience. Yet, because prey can also learn how to avoid predation</w:t>
+        <w:t xml:space="preserve">. However, we observed that 44% of the predator population showed close to no change in specialisation with experience. Since these individuals were already specialised as novices (Fraser Franco, personal observation), there would be no point in them changing their tactic with experience if they were already successful, or there could have been costs to switch their strategy if they encountered faster prey more often. This could explain why the behavioural interactions between the predator and the prey remained stable across the predator’s experience. Yet, because prey can also learn how to avoid predation</w:t>
       </w:r>
       <w:r>
         <w:t xml:space="preserve"> </w:t>
@@ -3412,7 +3412,7 @@
         <w:t xml:space="preserve">(Kishida et al. 2006, 2009, Edgell and Rochette 2009, McGhee et al. 2013)</w:t>
       </w:r>
       <w:r>
-        <w:t xml:space="preserve">. Indeed, 56% of the predator population altered its behaviour with experience to different degrees, including 12% that even switched between flexibility and specialization. Hence, if the prey also learned through repeated interactions with the predators, it is possible that experience contributed in stabilizing the system as both were adjusting to each other, similar to Red Queen dynamics</w:t>
+        <w:t xml:space="preserve">. Indeed, 56% of the predator population altered its behaviour with experience to different degrees, including 12% that even switched from a specialist to a generalist strategy and vice-versa. Hence, if the prey also learned through repeated interactions with the predators, it is possible that experience contributed in stabilizing the system as both were adjusting to each other, similar to Red Queen dynamics</w:t>
       </w:r>
       <w:r>
         <w:t xml:space="preserve"> </w:t>
@@ -3429,7 +3429,7 @@
         <w:pStyle w:val="BodyText"/>
       </w:pPr>
       <w:r>
-        <w:t xml:space="preserve">Classical theory predicts that individual foraging specialization should maximize prey consumption by optimizing foraging efficiency</w:t>
+        <w:t xml:space="preserve">Classical theory predicts that individual foraging specialisation should maximise prey consumption by optimising foraging efficiency</w:t>
       </w:r>
       <w:r>
         <w:t xml:space="preserve"> </w:t>
@@ -3438,7 +3438,7 @@
         <w:t xml:space="preserve">(Stephens and Krebs 1986)</w:t>
       </w:r>
       <w:r>
-        <w:t xml:space="preserve">, but other work suggests that flexibility and specialization could both be adaptive as resources fluctuate</w:t>
+        <w:t xml:space="preserve">, but other work suggests that both generalist and specialist strategies could be adaptive as resources fluctuate</w:t>
       </w:r>
       <w:r>
         <w:t xml:space="preserve"> </w:t>
@@ -3447,7 +3447,7 @@
         <w:t xml:space="preserve">(Woo et al. 2008, Phillips et al. 2017)</w:t>
       </w:r>
       <w:r>
-        <w:t xml:space="preserve">. Our results support empirical findings indicating that flexible and specialist foragers obtained similar success</w:t>
+        <w:t xml:space="preserve">. Our results support empirical findings indicating that flexible and specialist foragers obtained similar success given prey behaviour</w:t>
       </w:r>
       <w:r>
         <w:t xml:space="preserve"> </w:t>
@@ -3456,7 +3456,7 @@
         <w:t xml:space="preserve">(Weimerskirch 2007, Woo et al. 2008, Potier et al. 2015, Phillips et al. 2017, Courbin et al. 2018)</w:t>
       </w:r>
       <w:r>
-        <w:t xml:space="preserve">, although flexible foragers were slightly less successful. Both strategies appeared to emerge in part from individuals learning how to hunt their prey, resulting in a general increase in success in the population. However, there were still considerable differences in success among individuals through time, suggesting that some predators were limited in their capacity to match their tactic to their prey or to increase their success through other means.</w:t>
+        <w:t xml:space="preserve">, although generalist hunters were slightly less successful at more advanced stages. Both strategies appeared to emerge in part from individuals learning how to hunt their prey, resulting in a general increase in success in the population. However, there were still considerable differences in success among individuals through time, suggesting that some predators were limited in their capacity to match their tactic to their prey or to increase their success through other means.</w:t>
       </w:r>
     </w:p>
     <w:p>
@@ -3477,7 +3477,13 @@
         <w:t xml:space="preserve">DBD</w:t>
       </w:r>
       <w:r>
-        <w:t xml:space="preserve">. However, if the prey responded to fast predators by also being faster, then hunting at high speeds resulted in challenging encounters for these predators too, thereby decreasing the benefits of using this tactic (Figure 3). Thus, specializing probably compensated for the difficulty of hunting prey at high speeds by helping predators to better predict the location and movement of their prey. On the other hand, flexible foragers encountered a larger range of prey moving at slower speeds. Yet, because the prey increased their speed with experience, the benefits of being able to hunt multiple prey types for flexible hunters may have come at the cost of not being adept at capturing faster prey</w:t>
+        <w:t xml:space="preserve"> </w:t>
+      </w:r>
+      <w:r>
+        <w:t xml:space="preserve">(Fraser Franco et al. 2024)</w:t>
+      </w:r>
+      <w:r>
+        <w:t xml:space="preserve">. However, if the prey responded to fast predators by also being faster, then hunting at high speeds resulted in challenging encounters for these predators too, thereby decreasing the benefits of using this tactic (Figure 4). Thus, specialising probably compensated for the difficulty of hunting prey at high speeds by helping predators to better predict the location and movement of their prey. On the other hand, generalist hunters encountered a larger range of prey moving at slower speeds on average. Yet, because the prey increased their speed with experience, the benefits of being able to hunt multiple prey types for generalist hunters may have come at the cost of not being adept at capturing faster prey</w:t>
       </w:r>
       <w:r>
         <w:t xml:space="preserve"> </w:t>
@@ -3521,7 +3527,7 @@
         <w:pStyle w:val="FirstParagraph"/>
       </w:pPr>
       <w:r>
-        <w:t xml:space="preserve">We found support for our prediction that individual foraging specialization changed across experience and predator-prey interactions. Our results suggest that predators learned with experience, as their success increased and their speed remained matched to the speed of their prey. Even though individuals were not all equally successful, both specialized and flexible hunters achieved similar success overall. A potential caveat is that the more flexible hunters might have experimented with various tactics out of boredom, which could impede ecologically realistic interpretations of our data. However, the consistent association between this tactic and heterogeneous prey groups gives us confidence that it emerged from their interactions. One limitation of our study was that we couldn’t monitor all the matches of the prey, which prevented us from assessing their responses to the predator through their experience. Hence, future studies should aim at monitoring reciprocal behavioural dynamics through time, which may reveal important insights on the mechanisms driving predator-prey systems.</w:t>
+        <w:t xml:space="preserve">We found support for our prediction that individual foraging specialisation changed across experience and predator-prey interactions. Our results suggest that predators learned with experience, as their success increased and their speed remained matched to the speed of their prey. Even though individuals were not all equally successful, both specialised and generalist hunters achieved similar success overall. A potential caveat is that generalist hunters might have experimented with various tactics out of boredom, which could impede ecologically realistic interpretations of our data. However, the consistent association between this tactic and heterogeneous prey groups gives us confidence that it emerged from their interactions. One limitation of our study was that we couldn’t monitor all the matches of the prey, which prevented us from assessing their responses to the predator through their experience. Hence, future studies should aim at monitoring reciprocal behavioural dynamics through time, which may reveal important insights on the mechanisms driving predator-prey systems.</w:t>
       </w:r>
     </w:p>
     <w:bookmarkEnd w:id="47"/>

</xml_diff>

<commit_message>
update appdx2 and ms with new figures. corrected text on outlier
</commit_message>
<xml_diff>
--- a/manuscript/manuscript.docx
+++ b/manuscript/manuscript.docx
@@ -2954,7 +2954,7 @@
         <w:pStyle w:val="BodyText"/>
       </w:pPr>
       <w:r>
-        <w:t xml:space="preserve">After inspection of the results, we found that key parameter values for our hypotheses were in the direction of our predictions, but they were largely driven by the very slow speed of one predator. Removing this individual reduced the estimates by a significant margin. To remain conservative, we thus present the results of the model without this individual in the main text, and provide the results of the model including it in the Appendix 2.</w:t>
+        <w:t xml:space="preserve">After inspection of the results, we found that key parameter values for our hypotheses were driven by the very slow speed of one predator. Although the results are mostly similar, removing this individual reduced the variance estimates at the individual level. To remain conservative, we thus present the results of the model without this individual in the main text, and provide the results of the model including it in the Appendix 2.</w:t>
       </w:r>
     </w:p>
     <w:bookmarkEnd w:id="31"/>
@@ -2993,7 +2993,7 @@
       <w:r>
         <w:drawing>
           <wp:inline>
-            <wp:extent cx="5943600" cy="1600158"/>
+            <wp:extent cx="5943600" cy="2189669"/>
             <wp:effectExtent b="0" l="0" r="0" t="0"/>
             <wp:docPr descr="Figure 2. Median posterior differences and HPD intervals comparing predator foraging behaviour, prey behaviour, and predator hunting success at the population and individual level across experience stages. The parameters being compared are on the y axis, and the differences in parameter values between two experience stages are on the x axis. The pairwise comparisons between experience stages are displayed as different point shapes on each panel. A) For the predator speed, we compare the foraging tactic (mean) and specialisation (variance) at the population level and at the individual level between each experience stage. B) For the prey speed, we compare the mean and the variance in speed of prey encountered at the population and individual level between each experience stage. C) For the predator hunting success, we compare the mean success at the population and individual level between each experience stage." title="" id="35" name="Picture"/>
             <a:graphic>
@@ -3014,7 +3014,7 @@
                   <pic:spPr bwMode="auto">
                     <a:xfrm>
                       <a:off x="0" y="0"/>
-                      <a:ext cx="5943600" cy="1600158"/>
+                      <a:ext cx="5943600" cy="2189669"/>
                     </a:xfrm>
                     <a:prstGeom prst="rect">
                       <a:avLst/>

</xml_diff>